<commit_message>
Adding new ideas + picture of the last seminar
Added new ideas and the picture of the board of the last seminar.
</commit_message>
<xml_diff>
--- a/ListeIdeesRemy.docx
+++ b/ListeIdeesRemy.docx
@@ -21,6 +21,11 @@
       </w:hyperlink>
     </w:p>
     <w:p>
+      <w:pPr>
+        <w:rPr>
+          <w:rStyle w:val="Lienhypertexte"/>
+        </w:rPr>
+      </w:pPr>
       <w:hyperlink r:id="rId9" w:history="1">
         <w:r>
           <w:rPr>
@@ -31,6 +36,30 @@
       </w:hyperlink>
     </w:p>
     <w:p>
+      <w:hyperlink r:id="rId10" w:history="1">
+        <w:r>
+          <w:rPr>
+            <w:rStyle w:val="Lienhypertexte"/>
+          </w:rPr>
+          <w:t>PDF Des règles de jeu de la version 2002 d'</w:t>
+        </w:r>
+        <w:proofErr w:type="spellStart"/>
+        <w:r>
+          <w:rPr>
+            <w:rStyle w:val="Lienhypertexte"/>
+          </w:rPr>
+          <w:t>Hasbro</w:t>
+        </w:r>
+        <w:proofErr w:type="spellEnd"/>
+        <w:r>
+          <w:rPr>
+            <w:rStyle w:val="Lienhypertexte"/>
+          </w:rPr>
+          <w:t xml:space="preserve"> (Anglais)</w:t>
+        </w:r>
+      </w:hyperlink>
+    </w:p>
+    <w:p>
       <w:pPr>
         <w:pStyle w:val="Titre1"/>
       </w:pPr>
@@ -106,16 +135,17 @@
       </w:r>
       <w:proofErr w:type="gramStart"/>
       <w:r>
-        <w:t>aucune cas</w:t>
-      </w:r>
-      <w:bookmarkStart w:id="0" w:name="_GoBack"/>
-      <w:bookmarkEnd w:id="0"/>
-      <w:r>
-        <w:t>e</w:t>
+        <w:t>aucune case</w:t>
       </w:r>
       <w:proofErr w:type="gramEnd"/>
       <w:r>
-        <w:t xml:space="preserve"> révèle un bout de navire retour à l’étape 1, sinon l’IA en prend une nouvelle au Hazard parmi les nouvelles et retourne à l’étape 2.</w:t>
+        <w:t xml:space="preserve"> révèle un bout de navire retour à l’étape 1, sinon</w:t>
+      </w:r>
+      <w:r>
+        <w:t xml:space="preserve"> l’IA en prend une nouvelle au has</w:t>
+      </w:r>
+      <w:r>
+        <w:t>ard parmi les nouvelles et retourne à l’étape 2.</w:t>
       </w:r>
     </w:p>
     <w:p>
@@ -164,7 +194,75 @@
         </w:numPr>
       </w:pPr>
       <w:r>
-        <w:t>L’IA tire en croix sur la grille, 1 case sur deux, en Gauche à droite puis de haut en bas.</w:t>
+        <w:t xml:space="preserve">L’IA tire en croix sur la grille, 1 case sur </w:t>
+      </w:r>
+      <w:r>
+        <w:t>2</w:t>
+      </w:r>
+      <w:r>
+        <w:t xml:space="preserve">, </w:t>
+      </w:r>
+      <w:r>
+        <w:t>de</w:t>
+      </w:r>
+      <w:r>
+        <w:t xml:space="preserve"> Gauc</w:t>
+      </w:r>
+      <w:r>
+        <w:t>he à droite puis de haut en bas jusqu’à que cela touche un navire.</w:t>
+      </w:r>
+    </w:p>
+    <w:p>
+      <w:r>
+        <w:t>Autre possibilité :</w:t>
+      </w:r>
+    </w:p>
+    <w:p>
+      <w:pPr>
+        <w:pStyle w:val="Paragraphedeliste"/>
+        <w:numPr>
+          <w:ilvl w:val="0"/>
+          <w:numId w:val="3"/>
+        </w:numPr>
+      </w:pPr>
+      <w:r>
+        <w:t>L’IA tire sur 1 case sur 2, de gauche à droite puis de haut en bas</w:t>
+      </w:r>
+      <w:r>
+        <w:t>, sur l’ensemble de la grille</w:t>
+      </w:r>
+      <w:r>
+        <w:t>.</w:t>
+      </w:r>
+    </w:p>
+    <w:p>
+      <w:pPr>
+        <w:pStyle w:val="Paragraphedeliste"/>
+        <w:numPr>
+          <w:ilvl w:val="0"/>
+          <w:numId w:val="3"/>
+        </w:numPr>
+      </w:pPr>
+      <w:r>
+        <w:t xml:space="preserve">L’IA </w:t>
+      </w:r>
+      <w:r>
+        <w:t>choisi une des cases dévoilées puis teste chacune des 4 cases environnantes (sauf celles déjà dévoilées)</w:t>
+      </w:r>
+      <w:r>
+        <w:t>.</w:t>
+      </w:r>
+    </w:p>
+    <w:p>
+      <w:pPr>
+        <w:pStyle w:val="Paragraphedeliste"/>
+        <w:numPr>
+          <w:ilvl w:val="0"/>
+          <w:numId w:val="3"/>
+        </w:numPr>
+      </w:pPr>
+      <w:r>
+        <w:t>Retour à l’étape précédente.</w:t>
       </w:r>
     </w:p>
     <w:p>
@@ -181,6 +279,38 @@
       </w:r>
     </w:p>
     <w:p>
+      <w:r>
+        <w:t>L’écran continent la grille de tir du joueur actuel, ainsi que</w:t>
+      </w:r>
+      <w:r>
+        <w:t xml:space="preserve"> 2 container qui contient</w:t>
+      </w:r>
+      <w:r>
+        <w:t xml:space="preserve"> l’</w:t>
+      </w:r>
+      <w:r>
+        <w:t>état des navires de chaque joueur</w:t>
+      </w:r>
+      <w:bookmarkStart w:id="0" w:name="_GoBack"/>
+      <w:bookmarkEnd w:id="0"/>
+      <w:r>
+        <w:t xml:space="preserve"> (coulé ou non) sur les côtés (quand l’affichage est en paysage,</w:t>
+      </w:r>
+      <w:r>
+        <w:t xml:space="preserve"> </w:t>
+      </w:r>
+      <w:r>
+        <w:t xml:space="preserve"> en dessous de la grille de tir</w:t>
+      </w:r>
+      <w:r>
+        <w:t xml:space="preserve"> lorsque en portrait</w:t>
+      </w:r>
+      <w:r>
+        <w:t>).</w:t>
+      </w:r>
+    </w:p>
+    <w:p/>
+    <w:p>
       <w:pPr>
         <w:rPr>
           <w:u w:val="single"/>
@@ -195,7 +325,18 @@
     </w:p>
     <w:p>
       <w:r>
-        <w:t xml:space="preserve">Est composé de 2 tableaux : </w:t>
+        <w:t>Grilles de 10 x 10 cases.</w:t>
+      </w:r>
+    </w:p>
+    <w:p>
+      <w:r>
+        <w:t>Est composé de 2 tableaux</w:t>
+      </w:r>
+      <w:r>
+        <w:t> </w:t>
+      </w:r>
+      <w:r>
+        <w:t xml:space="preserve">: </w:t>
       </w:r>
     </w:p>
     <w:p>
@@ -207,7 +348,14 @@
         </w:numPr>
       </w:pPr>
       <w:r>
-        <w:t>Un pour les navires : chaque case contient un numéro, 0 signifie vide alors que un autre nombre indique de quel navire il s’agit, afin de savoir si un ensemble de cases occupées interconnectées font parties du même navire.</w:t>
+        <w:lastRenderedPageBreak/>
+        <w:t>Un pour les navires</w:t>
+      </w:r>
+      <w:r>
+        <w:t> </w:t>
+      </w:r>
+      <w:r>
+        <w:t>: chaque case contient un numéro, 0 signifie vide alors que un autre nombre indique de quel navire il s’agit, afin de savoir si un ensemble de cases occupées interconnectées font parties du même navire.</w:t>
       </w:r>
     </w:p>
     <w:p>
@@ -219,7 +367,13 @@
         </w:numPr>
       </w:pPr>
       <w:r>
-        <w:t xml:space="preserve">Un pour les tirs : chaque case est en false par défaut, et devient </w:t>
+        <w:t>Un pour les tirs</w:t>
+      </w:r>
+      <w:r>
+        <w:t> </w:t>
+      </w:r>
+      <w:r>
+        <w:t xml:space="preserve">: chaque case est en false par défaut, et devient </w:t>
       </w:r>
       <w:proofErr w:type="spellStart"/>
       <w:r>
@@ -246,11 +400,6 @@
       </w:r>
     </w:p>
     <w:p>
-      <w:r>
-        <w:br w:type="page"/>
-      </w:r>
-    </w:p>
-    <w:p>
       <w:pPr>
         <w:rPr>
           <w:u w:val="single"/>
@@ -260,7 +409,72 @@
         <w:rPr>
           <w:u w:val="single"/>
         </w:rPr>
-        <w:lastRenderedPageBreak/>
+        <w:t>Positionnement des navires</w:t>
+      </w:r>
+      <w:r>
+        <w:rPr>
+          <w:u w:val="single"/>
+        </w:rPr>
+        <w:t> </w:t>
+      </w:r>
+      <w:r>
+        <w:rPr>
+          <w:u w:val="single"/>
+        </w:rPr>
+        <w:t>:</w:t>
+      </w:r>
+    </w:p>
+    <w:p>
+      <w:r>
+        <w:t>Un bouton permet de permuter l’orientation du (dernier) navire sélectionné.</w:t>
+      </w:r>
+    </w:p>
+    <w:p>
+      <w:pPr>
+        <w:pStyle w:val="Paragraphedeliste"/>
+        <w:numPr>
+          <w:ilvl w:val="0"/>
+          <w:numId w:val="6"/>
+        </w:numPr>
+      </w:pPr>
+      <w:r>
+        <w:t>Sélectionner le navire depuis une liste déroulante, puis sa case de base via deux autres listes déroulantes puis valider avec un bouton (possibilité de repositionner le navire).</w:t>
+      </w:r>
+    </w:p>
+    <w:p>
+      <w:pPr>
+        <w:pStyle w:val="Paragraphedeliste"/>
+        <w:numPr>
+          <w:ilvl w:val="0"/>
+          <w:numId w:val="6"/>
+        </w:numPr>
+      </w:pPr>
+      <w:r>
+        <w:t>Appuyer sur le navire/son icone pour le sélectionner, puis choisir la case depuis laquelle il sera positionné horizontalement (depuis la droite) ou verticalement (depuis le haut).</w:t>
+      </w:r>
+    </w:p>
+    <w:p>
+      <w:pPr>
+        <w:pStyle w:val="Paragraphedeliste"/>
+        <w:numPr>
+          <w:ilvl w:val="0"/>
+          <w:numId w:val="6"/>
+        </w:numPr>
+      </w:pPr>
+      <w:r>
+        <w:t>Drag and roll pour clisser le navire jusqu’à la case sur laquelle il sera positionné horizontalement (depuis la droite) ou verticalement (depuis le haut).</w:t>
+      </w:r>
+    </w:p>
+    <w:p>
+      <w:pPr>
+        <w:rPr>
+          <w:u w:val="single"/>
+        </w:rPr>
+      </w:pPr>
+      <w:r>
+        <w:rPr>
+          <w:u w:val="single"/>
+        </w:rPr>
         <w:t>Idées de sélection d’une case :</w:t>
       </w:r>
     </w:p>
@@ -318,10 +532,178 @@
         <w:t xml:space="preserve"> sur la case, possibilité de glisser le doigt pour choisir avec plus de précision.</w:t>
       </w:r>
     </w:p>
+    <w:p>
+      <w:pPr>
+        <w:pStyle w:val="Titre1"/>
+      </w:pPr>
+      <w:r>
+        <w:t>Liste/nombre de navires :</w:t>
+      </w:r>
+    </w:p>
+    <w:p>
+      <w:pPr>
+        <w:rPr>
+          <w:u w:val="single"/>
+        </w:rPr>
+      </w:pPr>
+      <w:r>
+        <w:rPr>
+          <w:u w:val="single"/>
+        </w:rPr>
+        <w:t>Variante "Normal" ( ?) :</w:t>
+      </w:r>
+    </w:p>
+    <w:p>
+      <w:pPr>
+        <w:pStyle w:val="Paragraphedeliste"/>
+        <w:numPr>
+          <w:ilvl w:val="0"/>
+          <w:numId w:val="4"/>
+        </w:numPr>
+      </w:pPr>
+      <w:r>
+        <w:t>1 Porte-avions (5 cases)</w:t>
+      </w:r>
+    </w:p>
+    <w:p>
+      <w:pPr>
+        <w:pStyle w:val="Paragraphedeliste"/>
+        <w:numPr>
+          <w:ilvl w:val="0"/>
+          <w:numId w:val="4"/>
+        </w:numPr>
+      </w:pPr>
+      <w:r>
+        <w:t>1 croiseur (4 cases)</w:t>
+      </w:r>
+    </w:p>
+    <w:p>
+      <w:pPr>
+        <w:pStyle w:val="Paragraphedeliste"/>
+        <w:numPr>
+          <w:ilvl w:val="0"/>
+          <w:numId w:val="4"/>
+        </w:numPr>
+      </w:pPr>
+      <w:r>
+        <w:t>1 contre-torpilleur (3 cases)</w:t>
+      </w:r>
+    </w:p>
+    <w:p>
+      <w:pPr>
+        <w:pStyle w:val="Paragraphedeliste"/>
+        <w:numPr>
+          <w:ilvl w:val="0"/>
+          <w:numId w:val="4"/>
+        </w:numPr>
+      </w:pPr>
+      <w:r>
+        <w:t>1 sous-marin (3 cases)</w:t>
+      </w:r>
+    </w:p>
+    <w:p>
+      <w:pPr>
+        <w:pStyle w:val="Paragraphedeliste"/>
+        <w:numPr>
+          <w:ilvl w:val="0"/>
+          <w:numId w:val="4"/>
+        </w:numPr>
+      </w:pPr>
+      <w:r>
+        <w:t>1 torpilleur (2 cases)</w:t>
+      </w:r>
+    </w:p>
+    <w:p>
+      <w:pPr>
+        <w:rPr>
+          <w:u w:val="single"/>
+        </w:rPr>
+      </w:pPr>
+      <w:r>
+        <w:rPr>
+          <w:u w:val="single"/>
+        </w:rPr>
+        <w:t xml:space="preserve">Variante </w:t>
+      </w:r>
+      <w:r>
+        <w:rPr>
+          <w:u w:val="single"/>
+        </w:rPr>
+        <w:t>"</w:t>
+      </w:r>
+      <w:r>
+        <w:rPr>
+          <w:u w:val="single"/>
+        </w:rPr>
+        <w:t>Belgique</w:t>
+      </w:r>
+      <w:r>
+        <w:rPr>
+          <w:u w:val="single"/>
+        </w:rPr>
+        <w:t>"</w:t>
+      </w:r>
+      <w:r>
+        <w:rPr>
+          <w:u w:val="single"/>
+        </w:rPr>
+        <w:t> :</w:t>
+      </w:r>
+    </w:p>
+    <w:p>
+      <w:pPr>
+        <w:pStyle w:val="Paragraphedeliste"/>
+        <w:numPr>
+          <w:ilvl w:val="0"/>
+          <w:numId w:val="5"/>
+        </w:numPr>
+      </w:pPr>
+      <w:r>
+        <w:t>1 Cuirassé (4 cases)</w:t>
+      </w:r>
+    </w:p>
+    <w:p>
+      <w:pPr>
+        <w:pStyle w:val="Paragraphedeliste"/>
+        <w:numPr>
+          <w:ilvl w:val="0"/>
+          <w:numId w:val="5"/>
+        </w:numPr>
+      </w:pPr>
+      <w:r>
+        <w:t>2 croiseurs (3 cases)</w:t>
+      </w:r>
+    </w:p>
+    <w:p>
+      <w:pPr>
+        <w:pStyle w:val="Paragraphedeliste"/>
+        <w:numPr>
+          <w:ilvl w:val="0"/>
+          <w:numId w:val="5"/>
+        </w:numPr>
+      </w:pPr>
+      <w:r>
+        <w:t>3 torpilleurs (2 cases)</w:t>
+      </w:r>
+    </w:p>
+    <w:p>
+      <w:pPr>
+        <w:pStyle w:val="Paragraphedeliste"/>
+        <w:numPr>
+          <w:ilvl w:val="0"/>
+          <w:numId w:val="5"/>
+        </w:numPr>
+      </w:pPr>
+      <w:r>
+        <w:lastRenderedPageBreak/>
+        <w:t>4 sous-marins (1 cases)</w:t>
+      </w:r>
+    </w:p>
+    <w:p/>
     <w:p/>
     <w:sectPr>
-      <w:headerReference w:type="default" r:id="rId10"/>
-      <w:footerReference w:type="default" r:id="rId11"/>
+      <w:headerReference w:type="default" r:id="rId11"/>
+      <w:footerReference w:type="default" r:id="rId12"/>
       <w:pgSz w:w="11906" w:h="16838"/>
       <w:pgMar w:top="1417" w:right="1417" w:bottom="1417" w:left="1417" w:header="708" w:footer="708" w:gutter="0"/>
       <w:cols w:space="708"/>
@@ -362,51 +744,25 @@
     <w:pPr>
       <w:pStyle w:val="Pieddepage"/>
     </w:pPr>
-    <w:r>
-      <w:fldChar w:fldCharType="begin"/>
-    </w:r>
-    <w:r>
-      <w:instrText xml:space="preserve"> AUTHOR   \* MERGEFORMAT </w:instrText>
-    </w:r>
-    <w:r>
-      <w:fldChar w:fldCharType="separate"/>
-    </w:r>
-    <w:r>
-      <w:rPr>
-        <w:noProof/>
-      </w:rPr>
-      <w:t>Rémy Tombez</w:t>
-    </w:r>
-    <w:r>
-      <w:rPr>
-        <w:noProof/>
-      </w:rPr>
-      <w:fldChar w:fldCharType="end"/>
-    </w:r>
+    <w:fldSimple w:instr=" AUTHOR   \* MERGEFORMAT ">
+      <w:r>
+        <w:rPr>
+          <w:noProof/>
+        </w:rPr>
+        <w:t>Rémy Tombez</w:t>
+      </w:r>
+    </w:fldSimple>
     <w:r>
       <w:ptab w:relativeTo="margin" w:alignment="center" w:leader="none"/>
     </w:r>
-    <w:r>
-      <w:fldChar w:fldCharType="begin"/>
-    </w:r>
-    <w:r>
-      <w:instrText xml:space="preserve"> DATE   \* MERGEFORMAT </w:instrText>
-    </w:r>
-    <w:r>
-      <w:fldChar w:fldCharType="separate"/>
-    </w:r>
-    <w:r>
-      <w:rPr>
-        <w:noProof/>
-      </w:rPr>
-      <w:t>21.08.2017</w:t>
-    </w:r>
-    <w:r>
-      <w:rPr>
-        <w:noProof/>
-      </w:rPr>
-      <w:fldChar w:fldCharType="end"/>
-    </w:r>
+    <w:fldSimple w:instr=" DATE   \* MERGEFORMAT ">
+      <w:r>
+        <w:rPr>
+          <w:noProof/>
+        </w:rPr>
+        <w:t>24.08.2017</w:t>
+      </w:r>
+    </w:fldSimple>
     <w:r>
       <w:ptab w:relativeTo="margin" w:alignment="right" w:leader="none"/>
     </w:r>
@@ -426,7 +782,7 @@
       <w:rPr>
         <w:noProof/>
       </w:rPr>
-      <w:t>2</w:t>
+      <w:t>1</w:t>
     </w:r>
     <w:r>
       <w:fldChar w:fldCharType="end"/>
@@ -434,27 +790,14 @@
     <w:r>
       <w:t xml:space="preserve"> sur </w:t>
     </w:r>
-    <w:r>
-      <w:fldChar w:fldCharType="begin"/>
-    </w:r>
-    <w:r>
-      <w:instrText xml:space="preserve"> NUMPAGES   \* MERGEFORMAT </w:instrText>
-    </w:r>
-    <w:r>
-      <w:fldChar w:fldCharType="separate"/>
-    </w:r>
-    <w:r>
-      <w:rPr>
-        <w:noProof/>
-      </w:rPr>
-      <w:t>2</w:t>
-    </w:r>
-    <w:r>
-      <w:rPr>
-        <w:noProof/>
-      </w:rPr>
-      <w:fldChar w:fldCharType="end"/>
-    </w:r>
+    <w:fldSimple w:instr=" NUMPAGES   \* MERGEFORMAT ">
+      <w:r>
+        <w:rPr>
+          <w:noProof/>
+        </w:rPr>
+        <w:t>3</w:t>
+      </w:r>
+    </w:fldSimple>
   </w:p>
 </w:ftr>
 </file>
@@ -491,21 +834,11 @@
       <w:pStyle w:val="En-tte"/>
       <w:jc w:val="center"/>
     </w:pPr>
-    <w:r>
-      <w:fldChar w:fldCharType="begin"/>
-    </w:r>
-    <w:r>
-      <w:instrText xml:space="preserve"> TITLE  "Liste des idées de Rémy"  \* MERGEFORMAT </w:instrText>
-    </w:r>
-    <w:r>
-      <w:fldChar w:fldCharType="separate"/>
-    </w:r>
-    <w:r>
-      <w:t>Liste des idées de Rémy</w:t>
-    </w:r>
-    <w:r>
-      <w:fldChar w:fldCharType="end"/>
-    </w:r>
+    <w:fldSimple w:instr=" TITLE  &quot;Liste des idées de Rémy&quot;  \* MERGEFORMAT ">
+      <w:r>
+        <w:t>Liste des idées de Rémy</w:t>
+      </w:r>
+    </w:fldSimple>
   </w:p>
 </w:hdr>
 </file>
@@ -714,7 +1047,346 @@
   <w:abstractNum w:abstractNumId="2">
     <w:nsid w:val="3B556013"/>
     <w:multiLevelType w:val="hybridMultilevel"/>
-    <w:tmpl w:val="7A601520"/>
+    <w:tmpl w:val="7F78A226"/>
+    <w:lvl w:ilvl="0" w:tplc="100C0001">
+      <w:start w:val="1"/>
+      <w:numFmt w:val="bullet"/>
+      <w:lvlText w:val=""/>
+      <w:lvlJc w:val="left"/>
+      <w:pPr>
+        <w:ind w:left="720" w:hanging="360"/>
+      </w:pPr>
+      <w:rPr>
+        <w:rFonts w:ascii="Symbol" w:hAnsi="Symbol" w:hint="default"/>
+      </w:rPr>
+    </w:lvl>
+    <w:lvl w:ilvl="1" w:tplc="100C0003" w:tentative="1">
+      <w:start w:val="1"/>
+      <w:numFmt w:val="bullet"/>
+      <w:lvlText w:val="o"/>
+      <w:lvlJc w:val="left"/>
+      <w:pPr>
+        <w:ind w:left="1440" w:hanging="360"/>
+      </w:pPr>
+      <w:rPr>
+        <w:rFonts w:ascii="Courier New" w:hAnsi="Courier New" w:cs="Courier New" w:hint="default"/>
+      </w:rPr>
+    </w:lvl>
+    <w:lvl w:ilvl="2" w:tplc="100C0005" w:tentative="1">
+      <w:start w:val="1"/>
+      <w:numFmt w:val="bullet"/>
+      <w:lvlText w:val=""/>
+      <w:lvlJc w:val="left"/>
+      <w:pPr>
+        <w:ind w:left="2160" w:hanging="360"/>
+      </w:pPr>
+      <w:rPr>
+        <w:rFonts w:ascii="Wingdings" w:hAnsi="Wingdings" w:hint="default"/>
+      </w:rPr>
+    </w:lvl>
+    <w:lvl w:ilvl="3" w:tplc="100C0001" w:tentative="1">
+      <w:start w:val="1"/>
+      <w:numFmt w:val="bullet"/>
+      <w:lvlText w:val=""/>
+      <w:lvlJc w:val="left"/>
+      <w:pPr>
+        <w:ind w:left="2880" w:hanging="360"/>
+      </w:pPr>
+      <w:rPr>
+        <w:rFonts w:ascii="Symbol" w:hAnsi="Symbol" w:hint="default"/>
+      </w:rPr>
+    </w:lvl>
+    <w:lvl w:ilvl="4" w:tplc="100C0003" w:tentative="1">
+      <w:start w:val="1"/>
+      <w:numFmt w:val="bullet"/>
+      <w:lvlText w:val="o"/>
+      <w:lvlJc w:val="left"/>
+      <w:pPr>
+        <w:ind w:left="3600" w:hanging="360"/>
+      </w:pPr>
+      <w:rPr>
+        <w:rFonts w:ascii="Courier New" w:hAnsi="Courier New" w:cs="Courier New" w:hint="default"/>
+      </w:rPr>
+    </w:lvl>
+    <w:lvl w:ilvl="5" w:tplc="100C0005" w:tentative="1">
+      <w:start w:val="1"/>
+      <w:numFmt w:val="bullet"/>
+      <w:lvlText w:val=""/>
+      <w:lvlJc w:val="left"/>
+      <w:pPr>
+        <w:ind w:left="4320" w:hanging="360"/>
+      </w:pPr>
+      <w:rPr>
+        <w:rFonts w:ascii="Wingdings" w:hAnsi="Wingdings" w:hint="default"/>
+      </w:rPr>
+    </w:lvl>
+    <w:lvl w:ilvl="6" w:tplc="100C0001" w:tentative="1">
+      <w:start w:val="1"/>
+      <w:numFmt w:val="bullet"/>
+      <w:lvlText w:val=""/>
+      <w:lvlJc w:val="left"/>
+      <w:pPr>
+        <w:ind w:left="5040" w:hanging="360"/>
+      </w:pPr>
+      <w:rPr>
+        <w:rFonts w:ascii="Symbol" w:hAnsi="Symbol" w:hint="default"/>
+      </w:rPr>
+    </w:lvl>
+    <w:lvl w:ilvl="7" w:tplc="100C0003" w:tentative="1">
+      <w:start w:val="1"/>
+      <w:numFmt w:val="bullet"/>
+      <w:lvlText w:val="o"/>
+      <w:lvlJc w:val="left"/>
+      <w:pPr>
+        <w:ind w:left="5760" w:hanging="360"/>
+      </w:pPr>
+      <w:rPr>
+        <w:rFonts w:ascii="Courier New" w:hAnsi="Courier New" w:cs="Courier New" w:hint="default"/>
+      </w:rPr>
+    </w:lvl>
+    <w:lvl w:ilvl="8" w:tplc="100C0005" w:tentative="1">
+      <w:start w:val="1"/>
+      <w:numFmt w:val="bullet"/>
+      <w:lvlText w:val=""/>
+      <w:lvlJc w:val="left"/>
+      <w:pPr>
+        <w:ind w:left="6480" w:hanging="360"/>
+      </w:pPr>
+      <w:rPr>
+        <w:rFonts w:ascii="Wingdings" w:hAnsi="Wingdings" w:hint="default"/>
+      </w:rPr>
+    </w:lvl>
+  </w:abstractNum>
+  <w:abstractNum w:abstractNumId="3">
+    <w:nsid w:val="5BD70902"/>
+    <w:multiLevelType w:val="hybridMultilevel"/>
+    <w:tmpl w:val="AABEC0AE"/>
+    <w:lvl w:ilvl="0" w:tplc="100C0001">
+      <w:start w:val="1"/>
+      <w:numFmt w:val="bullet"/>
+      <w:lvlText w:val=""/>
+      <w:lvlJc w:val="left"/>
+      <w:pPr>
+        <w:ind w:left="720" w:hanging="360"/>
+      </w:pPr>
+      <w:rPr>
+        <w:rFonts w:ascii="Symbol" w:hAnsi="Symbol" w:hint="default"/>
+      </w:rPr>
+    </w:lvl>
+    <w:lvl w:ilvl="1" w:tplc="100C0003" w:tentative="1">
+      <w:start w:val="1"/>
+      <w:numFmt w:val="bullet"/>
+      <w:lvlText w:val="o"/>
+      <w:lvlJc w:val="left"/>
+      <w:pPr>
+        <w:ind w:left="1440" w:hanging="360"/>
+      </w:pPr>
+      <w:rPr>
+        <w:rFonts w:ascii="Courier New" w:hAnsi="Courier New" w:cs="Courier New" w:hint="default"/>
+      </w:rPr>
+    </w:lvl>
+    <w:lvl w:ilvl="2" w:tplc="100C0005" w:tentative="1">
+      <w:start w:val="1"/>
+      <w:numFmt w:val="bullet"/>
+      <w:lvlText w:val=""/>
+      <w:lvlJc w:val="left"/>
+      <w:pPr>
+        <w:ind w:left="2160" w:hanging="360"/>
+      </w:pPr>
+      <w:rPr>
+        <w:rFonts w:ascii="Wingdings" w:hAnsi="Wingdings" w:hint="default"/>
+      </w:rPr>
+    </w:lvl>
+    <w:lvl w:ilvl="3" w:tplc="100C0001" w:tentative="1">
+      <w:start w:val="1"/>
+      <w:numFmt w:val="bullet"/>
+      <w:lvlText w:val=""/>
+      <w:lvlJc w:val="left"/>
+      <w:pPr>
+        <w:ind w:left="2880" w:hanging="360"/>
+      </w:pPr>
+      <w:rPr>
+        <w:rFonts w:ascii="Symbol" w:hAnsi="Symbol" w:hint="default"/>
+      </w:rPr>
+    </w:lvl>
+    <w:lvl w:ilvl="4" w:tplc="100C0003" w:tentative="1">
+      <w:start w:val="1"/>
+      <w:numFmt w:val="bullet"/>
+      <w:lvlText w:val="o"/>
+      <w:lvlJc w:val="left"/>
+      <w:pPr>
+        <w:ind w:left="3600" w:hanging="360"/>
+      </w:pPr>
+      <w:rPr>
+        <w:rFonts w:ascii="Courier New" w:hAnsi="Courier New" w:cs="Courier New" w:hint="default"/>
+      </w:rPr>
+    </w:lvl>
+    <w:lvl w:ilvl="5" w:tplc="100C0005" w:tentative="1">
+      <w:start w:val="1"/>
+      <w:numFmt w:val="bullet"/>
+      <w:lvlText w:val=""/>
+      <w:lvlJc w:val="left"/>
+      <w:pPr>
+        <w:ind w:left="4320" w:hanging="360"/>
+      </w:pPr>
+      <w:rPr>
+        <w:rFonts w:ascii="Wingdings" w:hAnsi="Wingdings" w:hint="default"/>
+      </w:rPr>
+    </w:lvl>
+    <w:lvl w:ilvl="6" w:tplc="100C0001" w:tentative="1">
+      <w:start w:val="1"/>
+      <w:numFmt w:val="bullet"/>
+      <w:lvlText w:val=""/>
+      <w:lvlJc w:val="left"/>
+      <w:pPr>
+        <w:ind w:left="5040" w:hanging="360"/>
+      </w:pPr>
+      <w:rPr>
+        <w:rFonts w:ascii="Symbol" w:hAnsi="Symbol" w:hint="default"/>
+      </w:rPr>
+    </w:lvl>
+    <w:lvl w:ilvl="7" w:tplc="100C0003" w:tentative="1">
+      <w:start w:val="1"/>
+      <w:numFmt w:val="bullet"/>
+      <w:lvlText w:val="o"/>
+      <w:lvlJc w:val="left"/>
+      <w:pPr>
+        <w:ind w:left="5760" w:hanging="360"/>
+      </w:pPr>
+      <w:rPr>
+        <w:rFonts w:ascii="Courier New" w:hAnsi="Courier New" w:cs="Courier New" w:hint="default"/>
+      </w:rPr>
+    </w:lvl>
+    <w:lvl w:ilvl="8" w:tplc="100C0005" w:tentative="1">
+      <w:start w:val="1"/>
+      <w:numFmt w:val="bullet"/>
+      <w:lvlText w:val=""/>
+      <w:lvlJc w:val="left"/>
+      <w:pPr>
+        <w:ind w:left="6480" w:hanging="360"/>
+      </w:pPr>
+      <w:rPr>
+        <w:rFonts w:ascii="Wingdings" w:hAnsi="Wingdings" w:hint="default"/>
+      </w:rPr>
+    </w:lvl>
+  </w:abstractNum>
+  <w:abstractNum w:abstractNumId="4">
+    <w:nsid w:val="73512CD7"/>
+    <w:multiLevelType w:val="hybridMultilevel"/>
+    <w:tmpl w:val="B96E48C4"/>
+    <w:lvl w:ilvl="0" w:tplc="100C0001">
+      <w:start w:val="1"/>
+      <w:numFmt w:val="bullet"/>
+      <w:lvlText w:val=""/>
+      <w:lvlJc w:val="left"/>
+      <w:pPr>
+        <w:ind w:left="765" w:hanging="360"/>
+      </w:pPr>
+      <w:rPr>
+        <w:rFonts w:ascii="Symbol" w:hAnsi="Symbol" w:hint="default"/>
+      </w:rPr>
+    </w:lvl>
+    <w:lvl w:ilvl="1" w:tplc="100C0003" w:tentative="1">
+      <w:start w:val="1"/>
+      <w:numFmt w:val="bullet"/>
+      <w:lvlText w:val="o"/>
+      <w:lvlJc w:val="left"/>
+      <w:pPr>
+        <w:ind w:left="1485" w:hanging="360"/>
+      </w:pPr>
+      <w:rPr>
+        <w:rFonts w:ascii="Courier New" w:hAnsi="Courier New" w:cs="Courier New" w:hint="default"/>
+      </w:rPr>
+    </w:lvl>
+    <w:lvl w:ilvl="2" w:tplc="100C0005" w:tentative="1">
+      <w:start w:val="1"/>
+      <w:numFmt w:val="bullet"/>
+      <w:lvlText w:val=""/>
+      <w:lvlJc w:val="left"/>
+      <w:pPr>
+        <w:ind w:left="2205" w:hanging="360"/>
+      </w:pPr>
+      <w:rPr>
+        <w:rFonts w:ascii="Wingdings" w:hAnsi="Wingdings" w:hint="default"/>
+      </w:rPr>
+    </w:lvl>
+    <w:lvl w:ilvl="3" w:tplc="100C0001" w:tentative="1">
+      <w:start w:val="1"/>
+      <w:numFmt w:val="bullet"/>
+      <w:lvlText w:val=""/>
+      <w:lvlJc w:val="left"/>
+      <w:pPr>
+        <w:ind w:left="2925" w:hanging="360"/>
+      </w:pPr>
+      <w:rPr>
+        <w:rFonts w:ascii="Symbol" w:hAnsi="Symbol" w:hint="default"/>
+      </w:rPr>
+    </w:lvl>
+    <w:lvl w:ilvl="4" w:tplc="100C0003" w:tentative="1">
+      <w:start w:val="1"/>
+      <w:numFmt w:val="bullet"/>
+      <w:lvlText w:val="o"/>
+      <w:lvlJc w:val="left"/>
+      <w:pPr>
+        <w:ind w:left="3645" w:hanging="360"/>
+      </w:pPr>
+      <w:rPr>
+        <w:rFonts w:ascii="Courier New" w:hAnsi="Courier New" w:cs="Courier New" w:hint="default"/>
+      </w:rPr>
+    </w:lvl>
+    <w:lvl w:ilvl="5" w:tplc="100C0005" w:tentative="1">
+      <w:start w:val="1"/>
+      <w:numFmt w:val="bullet"/>
+      <w:lvlText w:val=""/>
+      <w:lvlJc w:val="left"/>
+      <w:pPr>
+        <w:ind w:left="4365" w:hanging="360"/>
+      </w:pPr>
+      <w:rPr>
+        <w:rFonts w:ascii="Wingdings" w:hAnsi="Wingdings" w:hint="default"/>
+      </w:rPr>
+    </w:lvl>
+    <w:lvl w:ilvl="6" w:tplc="100C0001" w:tentative="1">
+      <w:start w:val="1"/>
+      <w:numFmt w:val="bullet"/>
+      <w:lvlText w:val=""/>
+      <w:lvlJc w:val="left"/>
+      <w:pPr>
+        <w:ind w:left="5085" w:hanging="360"/>
+      </w:pPr>
+      <w:rPr>
+        <w:rFonts w:ascii="Symbol" w:hAnsi="Symbol" w:hint="default"/>
+      </w:rPr>
+    </w:lvl>
+    <w:lvl w:ilvl="7" w:tplc="100C0003" w:tentative="1">
+      <w:start w:val="1"/>
+      <w:numFmt w:val="bullet"/>
+      <w:lvlText w:val="o"/>
+      <w:lvlJc w:val="left"/>
+      <w:pPr>
+        <w:ind w:left="5805" w:hanging="360"/>
+      </w:pPr>
+      <w:rPr>
+        <w:rFonts w:ascii="Courier New" w:hAnsi="Courier New" w:cs="Courier New" w:hint="default"/>
+      </w:rPr>
+    </w:lvl>
+    <w:lvl w:ilvl="8" w:tplc="100C0005" w:tentative="1">
+      <w:start w:val="1"/>
+      <w:numFmt w:val="bullet"/>
+      <w:lvlText w:val=""/>
+      <w:lvlJc w:val="left"/>
+      <w:pPr>
+        <w:ind w:left="6525" w:hanging="360"/>
+      </w:pPr>
+      <w:rPr>
+        <w:rFonts w:ascii="Wingdings" w:hAnsi="Wingdings" w:hint="default"/>
+      </w:rPr>
+    </w:lvl>
+  </w:abstractNum>
+  <w:abstractNum w:abstractNumId="5">
+    <w:nsid w:val="7CDB357E"/>
+    <w:multiLevelType w:val="hybridMultilevel"/>
+    <w:tmpl w:val="DDF81598"/>
     <w:lvl w:ilvl="0" w:tplc="100C0001">
       <w:start w:val="1"/>
       <w:numFmt w:val="bullet"/>
@@ -832,6 +1504,15 @@
   </w:num>
   <w:num w:numId="3">
     <w:abstractNumId w:val="2"/>
+  </w:num>
+  <w:num w:numId="4">
+    <w:abstractNumId w:val="4"/>
+  </w:num>
+  <w:num w:numId="5">
+    <w:abstractNumId w:val="5"/>
+  </w:num>
+  <w:num w:numId="6">
+    <w:abstractNumId w:val="3"/>
   </w:num>
 </w:numbering>
 </file>
@@ -1013,6 +1694,30 @@
       <w:u w:val="single"/>
     </w:rPr>
   </w:style>
+  <w:style w:type="paragraph" w:styleId="Titre2">
+    <w:name w:val="heading 2"/>
+    <w:basedOn w:val="Normal"/>
+    <w:next w:val="Normal"/>
+    <w:link w:val="Titre2Car"/>
+    <w:uiPriority w:val="9"/>
+    <w:unhideWhenUsed/>
+    <w:qFormat/>
+    <w:rsid w:val="0014179A"/>
+    <w:pPr>
+      <w:keepNext/>
+      <w:keepLines/>
+      <w:spacing w:before="200" w:after="0"/>
+      <w:outlineLvl w:val="1"/>
+    </w:pPr>
+    <w:rPr>
+      <w:rFonts w:asciiTheme="majorHAnsi" w:eastAsiaTheme="majorEastAsia" w:hAnsiTheme="majorHAnsi" w:cstheme="majorBidi"/>
+      <w:b/>
+      <w:bCs/>
+      <w:color w:val="4F81BD" w:themeColor="accent1"/>
+      <w:sz w:val="26"/>
+      <w:szCs w:val="26"/>
+    </w:rPr>
+  </w:style>
   <w:style w:type="character" w:default="1" w:styleId="Policepardfaut">
     <w:name w:val="Default Paragraph Font"/>
     <w:uiPriority w:val="1"/>
@@ -1145,6 +1850,33 @@
     <w:rPr>
       <w:sz w:val="32"/>
       <w:szCs w:val="32"/>
+      <w:u w:val="single"/>
+    </w:rPr>
+  </w:style>
+  <w:style w:type="character" w:customStyle="1" w:styleId="Titre2Car">
+    <w:name w:val="Titre 2 Car"/>
+    <w:basedOn w:val="Policepardfaut"/>
+    <w:link w:val="Titre2"/>
+    <w:uiPriority w:val="9"/>
+    <w:rsid w:val="0014179A"/>
+    <w:rPr>
+      <w:rFonts w:asciiTheme="majorHAnsi" w:eastAsiaTheme="majorEastAsia" w:hAnsiTheme="majorHAnsi" w:cstheme="majorBidi"/>
+      <w:b/>
+      <w:bCs/>
+      <w:color w:val="4F81BD" w:themeColor="accent1"/>
+      <w:sz w:val="26"/>
+      <w:szCs w:val="26"/>
+    </w:rPr>
+  </w:style>
+  <w:style w:type="character" w:styleId="Lienhypertextesuivivisit">
+    <w:name w:val="FollowedHyperlink"/>
+    <w:basedOn w:val="Policepardfaut"/>
+    <w:uiPriority w:val="99"/>
+    <w:semiHidden/>
+    <w:unhideWhenUsed/>
+    <w:rsid w:val="0014179A"/>
+    <w:rPr>
+      <w:color w:val="800080" w:themeColor="followedHyperlink"/>
       <w:u w:val="single"/>
     </w:rPr>
   </w:style>
@@ -1328,6 +2060,30 @@
       <w:u w:val="single"/>
     </w:rPr>
   </w:style>
+  <w:style w:type="paragraph" w:styleId="Titre2">
+    <w:name w:val="heading 2"/>
+    <w:basedOn w:val="Normal"/>
+    <w:next w:val="Normal"/>
+    <w:link w:val="Titre2Car"/>
+    <w:uiPriority w:val="9"/>
+    <w:unhideWhenUsed/>
+    <w:qFormat/>
+    <w:rsid w:val="0014179A"/>
+    <w:pPr>
+      <w:keepNext/>
+      <w:keepLines/>
+      <w:spacing w:before="200" w:after="0"/>
+      <w:outlineLvl w:val="1"/>
+    </w:pPr>
+    <w:rPr>
+      <w:rFonts w:asciiTheme="majorHAnsi" w:eastAsiaTheme="majorEastAsia" w:hAnsiTheme="majorHAnsi" w:cstheme="majorBidi"/>
+      <w:b/>
+      <w:bCs/>
+      <w:color w:val="4F81BD" w:themeColor="accent1"/>
+      <w:sz w:val="26"/>
+      <w:szCs w:val="26"/>
+    </w:rPr>
+  </w:style>
   <w:style w:type="character" w:default="1" w:styleId="Policepardfaut">
     <w:name w:val="Default Paragraph Font"/>
     <w:uiPriority w:val="1"/>
@@ -1460,6 +2216,33 @@
     <w:rPr>
       <w:sz w:val="32"/>
       <w:szCs w:val="32"/>
+      <w:u w:val="single"/>
+    </w:rPr>
+  </w:style>
+  <w:style w:type="character" w:customStyle="1" w:styleId="Titre2Car">
+    <w:name w:val="Titre 2 Car"/>
+    <w:basedOn w:val="Policepardfaut"/>
+    <w:link w:val="Titre2"/>
+    <w:uiPriority w:val="9"/>
+    <w:rsid w:val="0014179A"/>
+    <w:rPr>
+      <w:rFonts w:asciiTheme="majorHAnsi" w:eastAsiaTheme="majorEastAsia" w:hAnsiTheme="majorHAnsi" w:cstheme="majorBidi"/>
+      <w:b/>
+      <w:bCs/>
+      <w:color w:val="4F81BD" w:themeColor="accent1"/>
+      <w:sz w:val="26"/>
+      <w:szCs w:val="26"/>
+    </w:rPr>
+  </w:style>
+  <w:style w:type="character" w:styleId="Lienhypertextesuivivisit">
+    <w:name w:val="FollowedHyperlink"/>
+    <w:basedOn w:val="Policepardfaut"/>
+    <w:uiPriority w:val="99"/>
+    <w:semiHidden/>
+    <w:unhideWhenUsed/>
+    <w:rsid w:val="0014179A"/>
+    <w:rPr>
+      <w:color w:val="800080" w:themeColor="followedHyperlink"/>
       <w:u w:val="single"/>
     </w:rPr>
   </w:style>

</xml_diff>